<commit_message>
update na review final
</commit_message>
<xml_diff>
--- a/Project periode 4/Functioneel ontwerp Leger des Heils applicatie V2.2.docx
+++ b/Project periode 4/Functioneel ontwerp Leger des Heils applicatie V2.2.docx
@@ -9321,8 +9321,6 @@
             <w:r>
               <w:t>[A2]</w:t>
             </w:r>
-            <w:bookmarkStart w:id="5" w:name="_GoBack"/>
-            <w:bookmarkEnd w:id="5"/>
             <w:r>
               <w:t xml:space="preserve"> De koppelingen in de range komen niet precies overeen met de range die de beheerder opgeeft, het systeem toont de correcte datums bij de range</w:t>
             </w:r>
@@ -9382,7 +9380,7 @@
       <w:pPr>
         <w:pStyle w:val="Heading2"/>
       </w:pPr>
-      <w:bookmarkStart w:id="6" w:name="_Toc510519962"/>
+      <w:bookmarkStart w:id="5" w:name="_Toc510519962"/>
       <w:r>
         <w:lastRenderedPageBreak/>
         <w:t>UML Klass</w:t>
@@ -9390,7 +9388,7 @@
       <w:r>
         <w:t>endiagram geaggregeerde database</w:t>
       </w:r>
-      <w:bookmarkEnd w:id="6"/>
+      <w:bookmarkEnd w:id="5"/>
       <w:r>
         <w:t xml:space="preserve"> </w:t>
       </w:r>
@@ -9433,10 +9431,10 @@
           <w:noProof/>
         </w:rPr>
         <w:drawing>
-          <wp:inline distT="0" distB="0" distL="0" distR="0" wp14:anchorId="4C7E394E" wp14:editId="5A87136C">
-            <wp:extent cx="5760720" cy="5170805"/>
-            <wp:effectExtent l="0" t="0" r="0" b="0"/>
-            <wp:docPr id="9" name="Picture 9"/>
+          <wp:inline distT="0" distB="0" distL="0" distR="0" wp14:anchorId="29523575" wp14:editId="38922C52">
+            <wp:extent cx="5760720" cy="5215255"/>
+            <wp:effectExtent l="0" t="0" r="0" b="4445"/>
+            <wp:docPr id="10" name="Picture 10"/>
             <wp:cNvGraphicFramePr>
               <a:graphicFrameLocks xmlns:a="http://schemas.openxmlformats.org/drawingml/2006/main" noChangeAspect="1"/>
             </wp:cNvGraphicFramePr>
@@ -9456,7 +9454,7 @@
                   <pic:spPr>
                     <a:xfrm>
                       <a:off x="0" y="0"/>
-                      <a:ext cx="5760720" cy="5170805"/>
+                      <a:ext cx="5760720" cy="5215255"/>
                     </a:xfrm>
                     <a:prstGeom prst="rect">
                       <a:avLst/>
@@ -9468,6 +9466,8 @@
           </wp:inline>
         </w:drawing>
       </w:r>
+      <w:bookmarkStart w:id="6" w:name="_GoBack"/>
+      <w:bookmarkEnd w:id="6"/>
     </w:p>
     <w:p>
       <w:pPr>
@@ -9994,7 +9994,7 @@
           <w:rPr>
             <w:noProof/>
           </w:rPr>
-          <w:t>20</w:t>
+          <w:t>17</w:t>
         </w:r>
         <w:r>
           <w:fldChar w:fldCharType="end"/>
@@ -12176,7 +12176,7 @@
 </file>
 
 <file path=customXml/itemProps5.xml><?xml version="1.0" encoding="utf-8"?>
-<ds:datastoreItem xmlns:ds="http://schemas.openxmlformats.org/officeDocument/2006/customXml" ds:itemID="{ACDBF5F4-C62F-41B8-9A40-B43C1F9F2EF7}">
+<ds:datastoreItem xmlns:ds="http://schemas.openxmlformats.org/officeDocument/2006/customXml" ds:itemID="{03AEC35F-DFB9-48EC-B999-67F441459A1D}">
   <ds:schemaRefs>
     <ds:schemaRef ds:uri="http://schemas.openxmlformats.org/officeDocument/2006/bibliography"/>
   </ds:schemaRefs>

</xml_diff>

<commit_message>
updated FO, minor changes to usecase 2 and 4
</commit_message>
<xml_diff>
--- a/Project periode 4/Functioneel ontwerp Leger des Heils applicatie V2.2.docx
+++ b/Project periode 4/Functioneel ontwerp Leger des Heils applicatie V2.2.docx
@@ -3638,7 +3638,17 @@
           </w:tcPr>
           <w:p>
             <w:r>
-              <w:t>1.</w:t>
+              <w:t>1. User opent de applicatie.</w:t>
+            </w:r>
+            <w:bookmarkStart w:id="5" w:name="_GoBack"/>
+            <w:bookmarkEnd w:id="5"/>
+          </w:p>
+          <w:p>
+            <w:r>
+              <w:t>2</w:t>
+            </w:r>
+            <w:r>
+              <w:t>.</w:t>
             </w:r>
             <w:r>
               <w:t xml:space="preserve"> </w:t>
@@ -3652,14 +3662,92 @@
           </w:p>
           <w:p>
             <w:r>
-              <w:t>2. Systeem genereert overzicht signalen gebaseerd op business rules.</w:t>
-            </w:r>
-          </w:p>
-          <w:p>
-            <w:r>
-              <w:t>3. Signalen worden getoond op het scherm/applicatie</w:t>
-            </w:r>
-            <w:r>
+              <w:t>3</w:t>
+            </w:r>
+            <w:r>
+              <w:t>. Systeem genereert overzicht signalen gebaseerd op business rules.</w:t>
+            </w:r>
+          </w:p>
+          <w:p>
+            <w:pPr>
+              <w:rPr>
+                <w:lang w:val="en-US"/>
+              </w:rPr>
+            </w:pPr>
+            <w:r>
+              <w:rPr>
+                <w:lang w:val="en-US"/>
+              </w:rPr>
+              <w:t xml:space="preserve">4. </w:t>
+            </w:r>
+            <w:proofErr w:type="spellStart"/>
+            <w:r>
+              <w:rPr>
+                <w:lang w:val="en-US"/>
+              </w:rPr>
+              <w:t>Signalen</w:t>
+            </w:r>
+            <w:proofErr w:type="spellEnd"/>
+            <w:r>
+              <w:rPr>
+                <w:lang w:val="en-US"/>
+              </w:rPr>
+              <w:t xml:space="preserve"> </w:t>
+            </w:r>
+            <w:proofErr w:type="spellStart"/>
+            <w:r>
+              <w:rPr>
+                <w:lang w:val="en-US"/>
+              </w:rPr>
+              <w:t>worden</w:t>
+            </w:r>
+            <w:proofErr w:type="spellEnd"/>
+            <w:r>
+              <w:rPr>
+                <w:lang w:val="en-US"/>
+              </w:rPr>
+              <w:t xml:space="preserve"> </w:t>
+            </w:r>
+            <w:proofErr w:type="spellStart"/>
+            <w:r>
+              <w:rPr>
+                <w:lang w:val="en-US"/>
+              </w:rPr>
+              <w:t>getoond</w:t>
+            </w:r>
+            <w:proofErr w:type="spellEnd"/>
+            <w:r>
+              <w:rPr>
+                <w:lang w:val="en-US"/>
+              </w:rPr>
+              <w:t xml:space="preserve"> op het </w:t>
+            </w:r>
+            <w:proofErr w:type="spellStart"/>
+            <w:r>
+              <w:rPr>
+                <w:lang w:val="en-US"/>
+              </w:rPr>
+              <w:t>scherm</w:t>
+            </w:r>
+            <w:proofErr w:type="spellEnd"/>
+            <w:r>
+              <w:rPr>
+                <w:lang w:val="en-US"/>
+              </w:rPr>
+              <w:t>/</w:t>
+            </w:r>
+            <w:proofErr w:type="spellStart"/>
+            <w:r>
+              <w:rPr>
+                <w:lang w:val="en-US"/>
+              </w:rPr>
+              <w:t>applicatie</w:t>
+            </w:r>
+            <w:proofErr w:type="spellEnd"/>
+            <w:r>
+              <w:rPr>
+                <w:lang w:val="en-US"/>
+              </w:rPr>
               <w:t xml:space="preserve"> [A1]</w:t>
             </w:r>
           </w:p>
@@ -3706,7 +3794,15 @@
             </w:tcBorders>
           </w:tcPr>
           <w:p>
-            <w:r>
+            <w:pPr>
+              <w:rPr>
+                <w:lang w:val="en-US"/>
+              </w:rPr>
+            </w:pPr>
+            <w:r>
+              <w:rPr>
+                <w:lang w:val="en-US"/>
+              </w:rPr>
               <w:t>-</w:t>
             </w:r>
           </w:p>
@@ -4842,6 +4938,7 @@
               <w:rPr>
                 <w:lang w:val="en-US"/>
               </w:rPr>
+              <w:lastRenderedPageBreak/>
               <w:t>Alternative Courses:</w:t>
             </w:r>
           </w:p>
@@ -5852,6 +5949,9 @@
             <w:r>
               <w:t>Gebruiker selecteert signalen.</w:t>
             </w:r>
+            <w:r>
+              <w:t>[A1]</w:t>
+            </w:r>
           </w:p>
           <w:p>
             <w:pPr>
@@ -5867,6 +5967,9 @@
             </w:pPr>
             <w:r>
               <w:t>3. Gebruiker schrijft geselecteerde signalen weg naar Signaaldatabase.</w:t>
+            </w:r>
+            <w:r>
+              <w:t>[A2]</w:t>
             </w:r>
           </w:p>
         </w:tc>
@@ -5915,15 +6018,20 @@
           <w:p>
             <w:pPr>
               <w:spacing w:line="256" w:lineRule="auto"/>
-              <w:rPr>
-                <w:lang w:val="en-US"/>
-              </w:rPr>
-            </w:pPr>
-            <w:r>
-              <w:rPr>
-                <w:lang w:val="en-US"/>
-              </w:rPr>
-              <w:t>-</w:t>
+            </w:pPr>
+            <w:r>
+              <w:t>[A1] Signaal niet gevonden.</w:t>
+            </w:r>
+          </w:p>
+          <w:p>
+            <w:pPr>
+              <w:spacing w:line="256" w:lineRule="auto"/>
+            </w:pPr>
+            <w:r>
+              <w:t>[A</w:t>
+            </w:r>
+            <w:r>
+              <w:t>2] Systeem kan niet met signaaldatabase verbinden.</w:t>
             </w:r>
           </w:p>
         </w:tc>
@@ -7010,6 +7118,7 @@
               <w:rPr>
                 <w:lang w:val="en-US"/>
               </w:rPr>
+              <w:lastRenderedPageBreak/>
               <w:t>Alternative Courses:</w:t>
             </w:r>
           </w:p>
@@ -7038,7 +7147,6 @@
               <w:spacing w:line="254" w:lineRule="auto"/>
             </w:pPr>
             <w:r>
-              <w:lastRenderedPageBreak/>
               <w:t>[A2] De koppelingen in de range komen niet precies overeen met de range die de beheerder opgeeft, het systeem toont de correcte datums bij de range</w:t>
             </w:r>
           </w:p>
@@ -7071,7 +7179,6 @@
               <w:rPr>
                 <w:lang w:val="en-US"/>
               </w:rPr>
-              <w:lastRenderedPageBreak/>
               <w:t>Notes and Issues:</w:t>
             </w:r>
           </w:p>
@@ -7220,7 +7327,6 @@
           <w:sz w:val="40"/>
           <w:szCs w:val="40"/>
         </w:rPr>
-        <w:lastRenderedPageBreak/>
         <w:t>Use Case 6:</w:t>
       </w:r>
     </w:p>
@@ -8192,6 +8298,7 @@
               <w:spacing w:line="256" w:lineRule="auto"/>
             </w:pPr>
             <w:r>
+              <w:lastRenderedPageBreak/>
               <w:t>A2 De in Clever gevonden code met PersoonID heeft een start en een einddatum als deze geheel buiten de datum range van het signaal vallen is er geen impact.</w:t>
             </w:r>
           </w:p>
@@ -8205,7 +8312,6 @@
               <w:spacing w:line="256" w:lineRule="auto"/>
             </w:pPr>
             <w:r>
-              <w:lastRenderedPageBreak/>
               <w:t>A3 De in Clever gevonden PersoonTotRol records met PersoonID hebben een start en een einddatum als deze geheel buiten de datum range van het signaal vallen is er geen impact.</w:t>
             </w:r>
           </w:p>
@@ -9380,7 +9486,7 @@
       <w:pPr>
         <w:pStyle w:val="Heading2"/>
       </w:pPr>
-      <w:bookmarkStart w:id="5" w:name="_Toc510519962"/>
+      <w:bookmarkStart w:id="6" w:name="_Toc510519962"/>
       <w:r>
         <w:lastRenderedPageBreak/>
         <w:t>UML Klass</w:t>
@@ -9388,7 +9494,7 @@
       <w:r>
         <w:t>endiagram geaggregeerde database</w:t>
       </w:r>
-      <w:bookmarkEnd w:id="5"/>
+      <w:bookmarkEnd w:id="6"/>
       <w:r>
         <w:t xml:space="preserve"> </w:t>
       </w:r>
@@ -9466,8 +9572,6 @@
           </wp:inline>
         </w:drawing>
       </w:r>
-      <w:bookmarkStart w:id="6" w:name="_GoBack"/>
-      <w:bookmarkEnd w:id="6"/>
     </w:p>
     <w:p>
       <w:pPr>
@@ -9994,7 +10098,7 @@
           <w:rPr>
             <w:noProof/>
           </w:rPr>
-          <w:t>17</w:t>
+          <w:t>7</w:t>
         </w:r>
         <w:r>
           <w:fldChar w:fldCharType="end"/>
@@ -12002,12 +12106,6 @@
 </file>
 
 <file path=customXml/item2.xml><?xml version="1.0" encoding="utf-8"?>
-<p:properties xmlns:p="http://schemas.microsoft.com/office/2006/metadata/properties" xmlns:xsi="http://www.w3.org/2001/XMLSchema-instance" xmlns:pc="http://schemas.microsoft.com/office/infopath/2007/PartnerControls">
-  <documentManagement/>
-</p:properties>
-</file>
-
-<file path=customXml/item3.xml><?xml version="1.0" encoding="utf-8"?>
 <ct:contentTypeSchema xmlns:ct="http://schemas.microsoft.com/office/2006/metadata/contentType" xmlns:ma="http://schemas.microsoft.com/office/2006/metadata/properties/metaAttributes" ct:_="" ma:_="" ma:contentTypeName="Document" ma:contentTypeID="0x010100337077EF2F0D2945855DBDC6EAE000F6" ma:contentTypeVersion="0" ma:contentTypeDescription="Een nieuw document maken." ma:contentTypeScope="" ma:versionID="a7def95926a59ab8dd8a7a8462eaafdc">
   <xsd:schema xmlns:xsd="http://www.w3.org/2001/XMLSchema" xmlns:xs="http://www.w3.org/2001/XMLSchema" xmlns:p="http://schemas.microsoft.com/office/2006/metadata/properties" targetNamespace="http://schemas.microsoft.com/office/2006/metadata/properties" ma:root="true" ma:fieldsID="a17e5968c79d9fe2fc9f8835eee23f58">
     <xsd:element name="properties">
@@ -12121,6 +12219,12 @@
 </ct:contentTypeSchema>
 </file>
 
+<file path=customXml/item3.xml><?xml version="1.0" encoding="utf-8"?>
+<p:properties xmlns:p="http://schemas.microsoft.com/office/2006/metadata/properties" xmlns:xsi="http://www.w3.org/2001/XMLSchema-instance" xmlns:pc="http://schemas.microsoft.com/office/infopath/2007/PartnerControls">
+  <documentManagement/>
+</p:properties>
+</file>
+
 <file path=customXml/item4.xml><?xml version="1.0" encoding="utf-8"?>
 <?mso-contentType ?>
 <FormTemplates xmlns="http://schemas.microsoft.com/sharepoint/v3/contenttype/forms">
@@ -12143,15 +12247,6 @@
 </file>
 
 <file path=customXml/itemProps2.xml><?xml version="1.0" encoding="utf-8"?>
-<ds:datastoreItem xmlns:ds="http://schemas.openxmlformats.org/officeDocument/2006/customXml" ds:itemID="{86BA0537-553C-4439-BBC4-046305B01936}">
-  <ds:schemaRefs>
-    <ds:schemaRef ds:uri="http://schemas.microsoft.com/office/2006/metadata/properties"/>
-    <ds:schemaRef ds:uri="http://schemas.microsoft.com/office/infopath/2007/PartnerControls"/>
-  </ds:schemaRefs>
-</ds:datastoreItem>
-</file>
-
-<file path=customXml/itemProps3.xml><?xml version="1.0" encoding="utf-8"?>
 <ds:datastoreItem xmlns:ds="http://schemas.openxmlformats.org/officeDocument/2006/customXml" ds:itemID="{FF804E73-8A71-46B7-8A2B-D10E573C62EC}">
   <ds:schemaRefs>
     <ds:schemaRef ds:uri="http://schemas.microsoft.com/office/2006/metadata/contentType"/>
@@ -12167,6 +12262,15 @@
 </ds:datastoreItem>
 </file>
 
+<file path=customXml/itemProps3.xml><?xml version="1.0" encoding="utf-8"?>
+<ds:datastoreItem xmlns:ds="http://schemas.openxmlformats.org/officeDocument/2006/customXml" ds:itemID="{86BA0537-553C-4439-BBC4-046305B01936}">
+  <ds:schemaRefs>
+    <ds:schemaRef ds:uri="http://schemas.microsoft.com/office/2006/metadata/properties"/>
+    <ds:schemaRef ds:uri="http://schemas.microsoft.com/office/infopath/2007/PartnerControls"/>
+  </ds:schemaRefs>
+</ds:datastoreItem>
+</file>
+
 <file path=customXml/itemProps4.xml><?xml version="1.0" encoding="utf-8"?>
 <ds:datastoreItem xmlns:ds="http://schemas.openxmlformats.org/officeDocument/2006/customXml" ds:itemID="{5EA52AD0-4199-4EEE-AC4E-BAC3EFDDBC72}">
   <ds:schemaRefs>
@@ -12176,7 +12280,7 @@
 </file>
 
 <file path=customXml/itemProps5.xml><?xml version="1.0" encoding="utf-8"?>
-<ds:datastoreItem xmlns:ds="http://schemas.openxmlformats.org/officeDocument/2006/customXml" ds:itemID="{03AEC35F-DFB9-48EC-B999-67F441459A1D}">
+<ds:datastoreItem xmlns:ds="http://schemas.openxmlformats.org/officeDocument/2006/customXml" ds:itemID="{ACCEB1C7-8999-4A02-91E8-13EB6E4CEC22}">
   <ds:schemaRefs>
     <ds:schemaRef ds:uri="http://schemas.openxmlformats.org/officeDocument/2006/bibliography"/>
   </ds:schemaRefs>

</xml_diff>